<commit_message>
added few more commands
</commit_message>
<xml_diff>
--- a/Source Control.docx
+++ b/Source Control.docx
@@ -619,6 +619,457 @@
         </w:rPr>
         <w:t>--------------------------------------------------------------------------------------------------------------------------</w:t>
       </w:r>
+    </w:p>
+    <w:p>
+      <w:pPr>
+        <w:jc w:val="both"/>
+        <w:rPr>
+          <w:rFonts w:asciiTheme="majorHAnsi" w:hAnsiTheme="majorHAnsi" w:cstheme="majorHAnsi"/>
+          <w:b/>
+          <w:bCs/>
+          <w:sz w:val="36"/>
+          <w:szCs w:val="36"/>
+          <w:u w:val="single"/>
+          <w:lang w:val="en-US"/>
+        </w:rPr>
+      </w:pPr>
+      <w:r>
+        <w:rPr>
+          <w:rFonts w:asciiTheme="majorHAnsi" w:hAnsiTheme="majorHAnsi" w:cstheme="majorHAnsi"/>
+          <w:b/>
+          <w:bCs/>
+          <w:lang w:val="en-US"/>
+        </w:rPr>
+        <w:tab/>
+      </w:r>
+      <w:r>
+        <w:rPr>
+          <w:rFonts w:asciiTheme="majorHAnsi" w:hAnsiTheme="majorHAnsi" w:cstheme="majorHAnsi"/>
+          <w:b/>
+          <w:bCs/>
+          <w:lang w:val="en-US"/>
+        </w:rPr>
+        <w:tab/>
+      </w:r>
+      <w:r>
+        <w:rPr>
+          <w:rFonts w:asciiTheme="majorHAnsi" w:hAnsiTheme="majorHAnsi" w:cstheme="majorHAnsi"/>
+          <w:b/>
+          <w:bCs/>
+          <w:lang w:val="en-US"/>
+        </w:rPr>
+        <w:tab/>
+      </w:r>
+      <w:r>
+        <w:rPr>
+          <w:rFonts w:asciiTheme="majorHAnsi" w:hAnsiTheme="majorHAnsi" w:cstheme="majorHAnsi"/>
+          <w:b/>
+          <w:bCs/>
+          <w:lang w:val="en-US"/>
+        </w:rPr>
+        <w:tab/>
+      </w:r>
+      <w:r>
+        <w:rPr>
+          <w:rFonts w:asciiTheme="majorHAnsi" w:hAnsiTheme="majorHAnsi" w:cstheme="majorHAnsi"/>
+          <w:b/>
+          <w:bCs/>
+          <w:lang w:val="en-US"/>
+        </w:rPr>
+        <w:tab/>
+      </w:r>
+      <w:r>
+        <w:rPr>
+          <w:rFonts w:asciiTheme="majorHAnsi" w:hAnsiTheme="majorHAnsi" w:cstheme="majorHAnsi"/>
+          <w:b/>
+          <w:bCs/>
+          <w:lang w:val="en-US"/>
+        </w:rPr>
+        <w:tab/>
+      </w:r>
+      <w:r>
+        <w:rPr>
+          <w:rFonts w:asciiTheme="majorHAnsi" w:hAnsiTheme="majorHAnsi" w:cstheme="majorHAnsi"/>
+          <w:b/>
+          <w:bCs/>
+          <w:sz w:val="36"/>
+          <w:szCs w:val="36"/>
+          <w:u w:val="single"/>
+          <w:lang w:val="en-US"/>
+        </w:rPr>
+        <w:t xml:space="preserve">Git </w:t>
+      </w:r>
+    </w:p>
+    <w:p>
+      <w:pPr>
+        <w:jc w:val="both"/>
+        <w:rPr>
+          <w:rFonts w:asciiTheme="majorHAnsi" w:hAnsiTheme="majorHAnsi" w:cstheme="majorHAnsi"/>
+          <w:lang w:val="en-US"/>
+        </w:rPr>
+      </w:pPr>
+      <w:r>
+        <w:rPr>
+          <w:rFonts w:asciiTheme="majorHAnsi" w:hAnsiTheme="majorHAnsi" w:cstheme="majorHAnsi"/>
+          <w:lang w:val="en-US"/>
+        </w:rPr>
+        <w:t>Git will be automatically installed with XCode in mac.</w:t>
+      </w:r>
+    </w:p>
+    <w:p>
+      <w:pPr>
+        <w:jc w:val="both"/>
+        <w:rPr>
+          <w:rFonts w:asciiTheme="majorHAnsi" w:hAnsiTheme="majorHAnsi" w:cstheme="majorHAnsi"/>
+          <w:b/>
+          <w:bCs/>
+          <w:sz w:val="28"/>
+          <w:szCs w:val="28"/>
+          <w:lang w:val="en-US"/>
+        </w:rPr>
+      </w:pPr>
+    </w:p>
+    <w:p>
+      <w:pPr>
+        <w:jc w:val="both"/>
+        <w:rPr>
+          <w:rFonts w:asciiTheme="majorHAnsi" w:hAnsiTheme="majorHAnsi" w:cstheme="majorHAnsi"/>
+          <w:b/>
+          <w:bCs/>
+          <w:sz w:val="28"/>
+          <w:szCs w:val="28"/>
+          <w:lang w:val="en-US"/>
+        </w:rPr>
+      </w:pPr>
+      <w:r>
+        <w:rPr>
+          <w:rFonts w:asciiTheme="majorHAnsi" w:hAnsiTheme="majorHAnsi" w:cstheme="majorHAnsi"/>
+          <w:b/>
+          <w:bCs/>
+          <w:sz w:val="28"/>
+          <w:szCs w:val="28"/>
+          <w:lang w:val="en-US"/>
+        </w:rPr>
+        <w:t>Git commands</w:t>
+      </w:r>
+    </w:p>
+    <w:p>
+      <w:pPr>
+        <w:jc w:val="both"/>
+        <w:rPr>
+          <w:rFonts w:asciiTheme="majorHAnsi" w:hAnsiTheme="majorHAnsi" w:cstheme="majorHAnsi"/>
+          <w:b/>
+          <w:bCs/>
+          <w:lang w:val="en-US"/>
+        </w:rPr>
+      </w:pPr>
+    </w:p>
+    <w:p>
+      <w:pPr>
+        <w:pStyle w:val="ListParagraph"/>
+        <w:numPr>
+          <w:ilvl w:val="0"/>
+          <w:numId w:val="3"/>
+        </w:numPr>
+        <w:jc w:val="both"/>
+        <w:rPr>
+          <w:rFonts w:asciiTheme="majorHAnsi" w:hAnsiTheme="majorHAnsi" w:cstheme="majorHAnsi"/>
+          <w:b/>
+          <w:bCs/>
+          <w:lang w:val="en-US"/>
+        </w:rPr>
+      </w:pPr>
+      <w:r>
+        <w:rPr>
+          <w:rFonts w:asciiTheme="majorHAnsi" w:hAnsiTheme="majorHAnsi" w:cstheme="majorHAnsi"/>
+          <w:b/>
+          <w:bCs/>
+          <w:lang w:val="en-US"/>
+        </w:rPr>
+        <w:t xml:space="preserve">Git version </w:t>
+      </w:r>
+      <w:r>
+        <w:rPr>
+          <w:rFonts w:asciiTheme="majorHAnsi" w:hAnsiTheme="majorHAnsi" w:cstheme="majorHAnsi"/>
+          <w:b/>
+          <w:bCs/>
+          <w:lang w:val="en-US"/>
+        </w:rPr>
+        <w:t xml:space="preserve">    ---   </w:t>
+      </w:r>
+      <w:r>
+        <w:rPr>
+          <w:rFonts w:asciiTheme="majorHAnsi" w:hAnsiTheme="majorHAnsi" w:cstheme="majorHAnsi"/>
+          <w:lang w:val="en-US"/>
+        </w:rPr>
+        <w:t>To Know the Git version installed in mac/windows</w:t>
+      </w:r>
+    </w:p>
+    <w:p>
+      <w:pPr>
+        <w:pStyle w:val="ListParagraph"/>
+        <w:numPr>
+          <w:ilvl w:val="0"/>
+          <w:numId w:val="3"/>
+        </w:numPr>
+        <w:jc w:val="both"/>
+        <w:rPr>
+          <w:rFonts w:asciiTheme="majorHAnsi" w:hAnsiTheme="majorHAnsi" w:cstheme="majorHAnsi"/>
+          <w:b/>
+          <w:bCs/>
+          <w:lang w:val="en-US"/>
+        </w:rPr>
+      </w:pPr>
+      <w:r>
+        <w:rPr>
+          <w:rFonts w:asciiTheme="majorHAnsi" w:hAnsiTheme="majorHAnsi" w:cstheme="majorHAnsi"/>
+          <w:b/>
+          <w:bCs/>
+          <w:lang w:val="en-US"/>
+        </w:rPr>
+        <w:t>Gi</w:t>
+      </w:r>
+      <w:r>
+        <w:rPr>
+          <w:rFonts w:asciiTheme="majorHAnsi" w:hAnsiTheme="majorHAnsi" w:cstheme="majorHAnsi"/>
+          <w:b/>
+          <w:bCs/>
+          <w:lang w:val="en-US"/>
+        </w:rPr>
+        <w:t>t</w:t>
+      </w:r>
+      <w:r>
+        <w:rPr>
+          <w:rFonts w:asciiTheme="majorHAnsi" w:hAnsiTheme="majorHAnsi" w:cstheme="majorHAnsi"/>
+          <w:b/>
+          <w:bCs/>
+          <w:lang w:val="en-US"/>
+        </w:rPr>
+        <w:t xml:space="preserve"> </w:t>
+      </w:r>
+      <w:r>
+        <w:rPr>
+          <w:rFonts w:asciiTheme="majorHAnsi" w:hAnsiTheme="majorHAnsi" w:cstheme="majorHAnsi"/>
+          <w:b/>
+          <w:bCs/>
+          <w:lang w:val="en-US"/>
+        </w:rPr>
+        <w:t>confi</w:t>
+      </w:r>
+      <w:r>
+        <w:rPr>
+          <w:rFonts w:asciiTheme="majorHAnsi" w:hAnsiTheme="majorHAnsi" w:cstheme="majorHAnsi"/>
+          <w:b/>
+          <w:bCs/>
+          <w:lang w:val="en-US"/>
+        </w:rPr>
+        <w:t xml:space="preserve">g        </w:t>
+      </w:r>
+      <w:r>
+        <w:rPr>
+          <w:rFonts w:asciiTheme="majorHAnsi" w:hAnsiTheme="majorHAnsi" w:cstheme="majorHAnsi"/>
+          <w:b/>
+          <w:bCs/>
+          <w:lang w:val="en-US"/>
+        </w:rPr>
+        <w:t xml:space="preserve">---   </w:t>
+      </w:r>
+    </w:p>
+    <w:p>
+      <w:pPr>
+        <w:ind w:left="726"/>
+        <w:jc w:val="both"/>
+        <w:rPr>
+          <w:rFonts w:asciiTheme="majorHAnsi" w:hAnsiTheme="majorHAnsi" w:cstheme="majorHAnsi"/>
+          <w:b/>
+          <w:bCs/>
+          <w:lang w:val="en-US"/>
+        </w:rPr>
+      </w:pPr>
+    </w:p>
+    <w:p>
+      <w:pPr>
+        <w:ind w:left="726"/>
+        <w:jc w:val="both"/>
+        <w:rPr>
+          <w:rFonts w:asciiTheme="majorHAnsi" w:hAnsiTheme="majorHAnsi" w:cstheme="majorHAnsi"/>
+          <w:lang w:val="en-US"/>
+        </w:rPr>
+      </w:pPr>
+      <w:r>
+        <w:rPr>
+          <w:rFonts w:ascii="Menlo" w:hAnsi="Menlo" w:cs="Menlo"/>
+          <w:color w:val="000000"/>
+          <w:sz w:val="22"/>
+          <w:szCs w:val="22"/>
+          <w:lang w:val="en-GB"/>
+        </w:rPr>
+        <w:t xml:space="preserve"> </w:t>
+      </w:r>
+      <w:r>
+        <w:rPr>
+          <w:rFonts w:ascii="Menlo" w:hAnsi="Menlo" w:cs="Menlo"/>
+          <w:color w:val="000000"/>
+          <w:sz w:val="22"/>
+          <w:szCs w:val="22"/>
+          <w:lang w:val="en-GB"/>
+        </w:rPr>
+        <w:t>git config --global user.name "</w:t>
+      </w:r>
+      <w:proofErr w:type="spellStart"/>
+      <w:r>
+        <w:rPr>
+          <w:rFonts w:ascii="Menlo" w:hAnsi="Menlo" w:cs="Menlo"/>
+          <w:color w:val="000000"/>
+          <w:sz w:val="22"/>
+          <w:szCs w:val="22"/>
+          <w:lang w:val="en-GB"/>
+        </w:rPr>
+        <w:t>abhilash</w:t>
+      </w:r>
+      <w:proofErr w:type="spellEnd"/>
+      <w:r>
+        <w:rPr>
+          <w:rFonts w:ascii="Menlo" w:hAnsi="Menlo" w:cs="Menlo"/>
+          <w:color w:val="000000"/>
+          <w:sz w:val="22"/>
+          <w:szCs w:val="22"/>
+          <w:lang w:val="en-GB"/>
+        </w:rPr>
+        <w:t>"</w:t>
+      </w:r>
+    </w:p>
+    <w:p>
+      <w:pPr>
+        <w:ind w:left="726"/>
+        <w:jc w:val="both"/>
+        <w:rPr>
+          <w:rFonts w:asciiTheme="majorHAnsi" w:hAnsiTheme="majorHAnsi" w:cstheme="majorHAnsi"/>
+          <w:lang w:val="en-US"/>
+        </w:rPr>
+      </w:pPr>
+      <w:r>
+        <w:rPr>
+          <w:rFonts w:ascii="Menlo" w:hAnsi="Menlo" w:cs="Menlo"/>
+          <w:color w:val="000000"/>
+          <w:sz w:val="22"/>
+          <w:szCs w:val="22"/>
+          <w:lang w:val="en-GB"/>
+        </w:rPr>
+        <w:t xml:space="preserve"> git config --global </w:t>
+      </w:r>
+      <w:proofErr w:type="spellStart"/>
+      <w:proofErr w:type="gramStart"/>
+      <w:r>
+        <w:rPr>
+          <w:rFonts w:ascii="Menlo" w:hAnsi="Menlo" w:cs="Menlo"/>
+          <w:color w:val="000000"/>
+          <w:sz w:val="22"/>
+          <w:szCs w:val="22"/>
+          <w:lang w:val="en-GB"/>
+        </w:rPr>
+        <w:t>user.email</w:t>
+      </w:r>
+      <w:proofErr w:type="spellEnd"/>
+      <w:proofErr w:type="gramEnd"/>
+      <w:r>
+        <w:rPr>
+          <w:rFonts w:ascii="Menlo" w:hAnsi="Menlo" w:cs="Menlo"/>
+          <w:color w:val="000000"/>
+          <w:sz w:val="22"/>
+          <w:szCs w:val="22"/>
+          <w:lang w:val="en-GB"/>
+        </w:rPr>
+        <w:t xml:space="preserve"> "</w:t>
+      </w:r>
+      <w:r>
+        <w:rPr>
+          <w:rFonts w:ascii="Menlo" w:hAnsi="Menlo" w:cs="Menlo"/>
+          <w:color w:val="000000"/>
+          <w:sz w:val="22"/>
+          <w:szCs w:val="22"/>
+          <w:lang w:val="en-GB"/>
+        </w:rPr>
+        <w:t>mailID</w:t>
+      </w:r>
+      <w:r>
+        <w:rPr>
+          <w:rFonts w:ascii="Menlo" w:hAnsi="Menlo" w:cs="Menlo"/>
+          <w:color w:val="000000"/>
+          <w:sz w:val="22"/>
+          <w:szCs w:val="22"/>
+          <w:lang w:val="en-GB"/>
+        </w:rPr>
+        <w:t>@gmail.com"</w:t>
+      </w:r>
+    </w:p>
+    <w:p>
+      <w:pPr>
+        <w:jc w:val="both"/>
+        <w:rPr>
+          <w:rFonts w:asciiTheme="majorHAnsi" w:hAnsiTheme="majorHAnsi" w:cstheme="majorHAnsi"/>
+          <w:b/>
+          <w:bCs/>
+          <w:lang w:val="en-US"/>
+        </w:rPr>
+      </w:pPr>
+    </w:p>
+    <w:p>
+      <w:pPr>
+        <w:pStyle w:val="ListParagraph"/>
+        <w:numPr>
+          <w:ilvl w:val="0"/>
+          <w:numId w:val="6"/>
+        </w:numPr>
+        <w:jc w:val="both"/>
+        <w:rPr>
+          <w:rFonts w:asciiTheme="majorHAnsi" w:hAnsiTheme="majorHAnsi" w:cstheme="majorHAnsi"/>
+          <w:b/>
+          <w:bCs/>
+          <w:lang w:val="en-US"/>
+        </w:rPr>
+      </w:pPr>
+      <w:r>
+        <w:rPr>
+          <w:rFonts w:asciiTheme="majorHAnsi" w:hAnsiTheme="majorHAnsi" w:cstheme="majorHAnsi"/>
+          <w:b/>
+          <w:bCs/>
+          <w:lang w:val="en-US"/>
+        </w:rPr>
+        <w:t>Git Clone</w:t>
+      </w:r>
+      <w:r>
+        <w:rPr>
+          <w:rFonts w:asciiTheme="majorHAnsi" w:hAnsiTheme="majorHAnsi" w:cstheme="majorHAnsi"/>
+          <w:b/>
+          <w:bCs/>
+          <w:lang w:val="en-US"/>
+        </w:rPr>
+        <w:t xml:space="preserve">    ---   </w:t>
+      </w:r>
+      <w:r>
+        <w:rPr>
+          <w:rFonts w:asciiTheme="majorHAnsi" w:hAnsiTheme="majorHAnsi" w:cstheme="majorHAnsi"/>
+          <w:lang w:val="en-US"/>
+        </w:rPr>
+        <w:t>To clone the git repository to local disk</w:t>
+      </w:r>
+    </w:p>
+    <w:p>
+      <w:pPr>
+        <w:pStyle w:val="ListParagraph"/>
+        <w:numPr>
+          <w:ilvl w:val="0"/>
+          <w:numId w:val="6"/>
+        </w:numPr>
+        <w:jc w:val="both"/>
+        <w:rPr>
+          <w:rFonts w:asciiTheme="majorHAnsi" w:hAnsiTheme="majorHAnsi" w:cstheme="majorHAnsi"/>
+          <w:b/>
+          <w:bCs/>
+          <w:lang w:val="en-US"/>
+        </w:rPr>
+      </w:pPr>
     </w:p>
     <w:p>
       <w:pPr>
@@ -721,6 +1172,345 @@
 <file path=word/numbering.xml><?xml version="1.0" encoding="utf-8"?>
 <w:numbering xmlns:wpc="http://schemas.microsoft.com/office/word/2010/wordprocessingCanvas" xmlns:cx="http://schemas.microsoft.com/office/drawing/2014/chartex" xmlns:cx1="http://schemas.microsoft.com/office/drawing/2015/9/8/chartex" xmlns:cx2="http://schemas.microsoft.com/office/drawing/2015/10/21/chartex" xmlns:cx3="http://schemas.microsoft.com/office/drawing/2016/5/9/chartex" xmlns:cx4="http://schemas.microsoft.com/office/drawing/2016/5/10/chartex" xmlns:cx5="http://schemas.microsoft.com/office/drawing/2016/5/11/chartex" xmlns:cx6="http://schemas.microsoft.com/office/drawing/2016/5/12/chartex" xmlns:cx7="http://schemas.microsoft.com/office/drawing/2016/5/13/chartex" xmlns:cx8="http://schemas.microsoft.com/office/drawing/2016/5/14/chartex" xmlns:mc="http://schemas.openxmlformats.org/markup-compatibility/2006" xmlns:aink="http://schemas.microsoft.com/office/drawing/2016/ink" xmlns:am3d="http://schemas.microsoft.com/office/drawing/2017/model3d" xmlns:o="urn:schemas-microsoft-com:office:office" xmlns:r="http://schemas.openxmlformats.org/officeDocument/2006/relationships" xmlns:m="http://schemas.openxmlformats.org/officeDocument/2006/math" xmlns:v="urn:schemas-microsoft-com:vml" xmlns:wp14="http://schemas.microsoft.com/office/word/2010/wordprocessingDrawing" xmlns:wp="http://schemas.openxmlformats.org/drawingml/2006/wordprocessingDrawing" xmlns:w10="urn:schemas-microsoft-com:office:word" xmlns:w="http://schemas.openxmlformats.org/wordprocessingml/2006/main" xmlns:w14="http://schemas.microsoft.com/office/word/2010/wordml" xmlns:w15="http://schemas.microsoft.com/office/word/2012/wordml" xmlns:w16cex="http://schemas.microsoft.com/office/word/2018/wordml/cex" xmlns:w16cid="http://schemas.microsoft.com/office/word/2016/wordml/cid" xmlns:w16="http://schemas.microsoft.com/office/word/2018/wordml" xmlns:w16sdtdh="http://schemas.microsoft.com/office/word/2020/wordml/sdtdatahash" xmlns:w16se="http://schemas.microsoft.com/office/word/2015/wordml/symex" xmlns:wpg="http://schemas.microsoft.com/office/word/2010/wordprocessingGroup" xmlns:wpi="http://schemas.microsoft.com/office/word/2010/wordprocessingInk" xmlns:wne="http://schemas.microsoft.com/office/word/2006/wordml" xmlns:wps="http://schemas.microsoft.com/office/word/2010/wordprocessingShape" mc:Ignorable="w14 w15 w16se w16cid w16 w16cex w16sdtdh wp14">
   <w:abstractNum w:abstractNumId="0" w15:restartNumberingAfterBreak="0">
+    <w:nsid w:val="1449704E"/>
+    <w:multiLevelType w:val="hybridMultilevel"/>
+    <w:tmpl w:val="6A546F0A"/>
+    <w:lvl w:ilvl="0" w:tplc="08090001">
+      <w:start w:val="1"/>
+      <w:numFmt w:val="bullet"/>
+      <w:lvlText w:val=""/>
+      <w:lvlJc w:val="left"/>
+      <w:pPr>
+        <w:ind w:left="720" w:hanging="360"/>
+      </w:pPr>
+      <w:rPr>
+        <w:rFonts w:ascii="Symbol" w:hAnsi="Symbol" w:hint="default"/>
+      </w:rPr>
+    </w:lvl>
+    <w:lvl w:ilvl="1" w:tplc="08090003" w:tentative="1">
+      <w:start w:val="1"/>
+      <w:numFmt w:val="bullet"/>
+      <w:lvlText w:val="o"/>
+      <w:lvlJc w:val="left"/>
+      <w:pPr>
+        <w:ind w:left="1440" w:hanging="360"/>
+      </w:pPr>
+      <w:rPr>
+        <w:rFonts w:ascii="Courier New" w:hAnsi="Courier New" w:cs="Courier New" w:hint="default"/>
+      </w:rPr>
+    </w:lvl>
+    <w:lvl w:ilvl="2" w:tplc="08090005" w:tentative="1">
+      <w:start w:val="1"/>
+      <w:numFmt w:val="bullet"/>
+      <w:lvlText w:val=""/>
+      <w:lvlJc w:val="left"/>
+      <w:pPr>
+        <w:ind w:left="2160" w:hanging="360"/>
+      </w:pPr>
+      <w:rPr>
+        <w:rFonts w:ascii="Wingdings" w:hAnsi="Wingdings" w:hint="default"/>
+      </w:rPr>
+    </w:lvl>
+    <w:lvl w:ilvl="3" w:tplc="08090001" w:tentative="1">
+      <w:start w:val="1"/>
+      <w:numFmt w:val="bullet"/>
+      <w:lvlText w:val=""/>
+      <w:lvlJc w:val="left"/>
+      <w:pPr>
+        <w:ind w:left="2880" w:hanging="360"/>
+      </w:pPr>
+      <w:rPr>
+        <w:rFonts w:ascii="Symbol" w:hAnsi="Symbol" w:hint="default"/>
+      </w:rPr>
+    </w:lvl>
+    <w:lvl w:ilvl="4" w:tplc="08090003" w:tentative="1">
+      <w:start w:val="1"/>
+      <w:numFmt w:val="bullet"/>
+      <w:lvlText w:val="o"/>
+      <w:lvlJc w:val="left"/>
+      <w:pPr>
+        <w:ind w:left="3600" w:hanging="360"/>
+      </w:pPr>
+      <w:rPr>
+        <w:rFonts w:ascii="Courier New" w:hAnsi="Courier New" w:cs="Courier New" w:hint="default"/>
+      </w:rPr>
+    </w:lvl>
+    <w:lvl w:ilvl="5" w:tplc="08090005" w:tentative="1">
+      <w:start w:val="1"/>
+      <w:numFmt w:val="bullet"/>
+      <w:lvlText w:val=""/>
+      <w:lvlJc w:val="left"/>
+      <w:pPr>
+        <w:ind w:left="4320" w:hanging="360"/>
+      </w:pPr>
+      <w:rPr>
+        <w:rFonts w:ascii="Wingdings" w:hAnsi="Wingdings" w:hint="default"/>
+      </w:rPr>
+    </w:lvl>
+    <w:lvl w:ilvl="6" w:tplc="08090001" w:tentative="1">
+      <w:start w:val="1"/>
+      <w:numFmt w:val="bullet"/>
+      <w:lvlText w:val=""/>
+      <w:lvlJc w:val="left"/>
+      <w:pPr>
+        <w:ind w:left="5040" w:hanging="360"/>
+      </w:pPr>
+      <w:rPr>
+        <w:rFonts w:ascii="Symbol" w:hAnsi="Symbol" w:hint="default"/>
+      </w:rPr>
+    </w:lvl>
+    <w:lvl w:ilvl="7" w:tplc="08090003" w:tentative="1">
+      <w:start w:val="1"/>
+      <w:numFmt w:val="bullet"/>
+      <w:lvlText w:val="o"/>
+      <w:lvlJc w:val="left"/>
+      <w:pPr>
+        <w:ind w:left="5760" w:hanging="360"/>
+      </w:pPr>
+      <w:rPr>
+        <w:rFonts w:ascii="Courier New" w:hAnsi="Courier New" w:cs="Courier New" w:hint="default"/>
+      </w:rPr>
+    </w:lvl>
+    <w:lvl w:ilvl="8" w:tplc="08090005" w:tentative="1">
+      <w:start w:val="1"/>
+      <w:numFmt w:val="bullet"/>
+      <w:lvlText w:val=""/>
+      <w:lvlJc w:val="left"/>
+      <w:pPr>
+        <w:ind w:left="6480" w:hanging="360"/>
+      </w:pPr>
+      <w:rPr>
+        <w:rFonts w:ascii="Wingdings" w:hAnsi="Wingdings" w:hint="default"/>
+      </w:rPr>
+    </w:lvl>
+  </w:abstractNum>
+  <w:abstractNum w:abstractNumId="1" w15:restartNumberingAfterBreak="0">
+    <w:nsid w:val="1A446807"/>
+    <w:multiLevelType w:val="hybridMultilevel"/>
+    <w:tmpl w:val="89C858E6"/>
+    <w:lvl w:ilvl="0" w:tplc="08090001">
+      <w:start w:val="1"/>
+      <w:numFmt w:val="bullet"/>
+      <w:lvlText w:val=""/>
+      <w:lvlJc w:val="left"/>
+      <w:pPr>
+        <w:ind w:left="1446" w:hanging="360"/>
+      </w:pPr>
+      <w:rPr>
+        <w:rFonts w:ascii="Symbol" w:hAnsi="Symbol" w:hint="default"/>
+      </w:rPr>
+    </w:lvl>
+    <w:lvl w:ilvl="1" w:tplc="08090003" w:tentative="1">
+      <w:start w:val="1"/>
+      <w:numFmt w:val="bullet"/>
+      <w:lvlText w:val="o"/>
+      <w:lvlJc w:val="left"/>
+      <w:pPr>
+        <w:ind w:left="2166" w:hanging="360"/>
+      </w:pPr>
+      <w:rPr>
+        <w:rFonts w:ascii="Courier New" w:hAnsi="Courier New" w:cs="Courier New" w:hint="default"/>
+      </w:rPr>
+    </w:lvl>
+    <w:lvl w:ilvl="2" w:tplc="08090005" w:tentative="1">
+      <w:start w:val="1"/>
+      <w:numFmt w:val="bullet"/>
+      <w:lvlText w:val=""/>
+      <w:lvlJc w:val="left"/>
+      <w:pPr>
+        <w:ind w:left="2886" w:hanging="360"/>
+      </w:pPr>
+      <w:rPr>
+        <w:rFonts w:ascii="Wingdings" w:hAnsi="Wingdings" w:hint="default"/>
+      </w:rPr>
+    </w:lvl>
+    <w:lvl w:ilvl="3" w:tplc="08090001" w:tentative="1">
+      <w:start w:val="1"/>
+      <w:numFmt w:val="bullet"/>
+      <w:lvlText w:val=""/>
+      <w:lvlJc w:val="left"/>
+      <w:pPr>
+        <w:ind w:left="3606" w:hanging="360"/>
+      </w:pPr>
+      <w:rPr>
+        <w:rFonts w:ascii="Symbol" w:hAnsi="Symbol" w:hint="default"/>
+      </w:rPr>
+    </w:lvl>
+    <w:lvl w:ilvl="4" w:tplc="08090003" w:tentative="1">
+      <w:start w:val="1"/>
+      <w:numFmt w:val="bullet"/>
+      <w:lvlText w:val="o"/>
+      <w:lvlJc w:val="left"/>
+      <w:pPr>
+        <w:ind w:left="4326" w:hanging="360"/>
+      </w:pPr>
+      <w:rPr>
+        <w:rFonts w:ascii="Courier New" w:hAnsi="Courier New" w:cs="Courier New" w:hint="default"/>
+      </w:rPr>
+    </w:lvl>
+    <w:lvl w:ilvl="5" w:tplc="08090005" w:tentative="1">
+      <w:start w:val="1"/>
+      <w:numFmt w:val="bullet"/>
+      <w:lvlText w:val=""/>
+      <w:lvlJc w:val="left"/>
+      <w:pPr>
+        <w:ind w:left="5046" w:hanging="360"/>
+      </w:pPr>
+      <w:rPr>
+        <w:rFonts w:ascii="Wingdings" w:hAnsi="Wingdings" w:hint="default"/>
+      </w:rPr>
+    </w:lvl>
+    <w:lvl w:ilvl="6" w:tplc="08090001" w:tentative="1">
+      <w:start w:val="1"/>
+      <w:numFmt w:val="bullet"/>
+      <w:lvlText w:val=""/>
+      <w:lvlJc w:val="left"/>
+      <w:pPr>
+        <w:ind w:left="5766" w:hanging="360"/>
+      </w:pPr>
+      <w:rPr>
+        <w:rFonts w:ascii="Symbol" w:hAnsi="Symbol" w:hint="default"/>
+      </w:rPr>
+    </w:lvl>
+    <w:lvl w:ilvl="7" w:tplc="08090003" w:tentative="1">
+      <w:start w:val="1"/>
+      <w:numFmt w:val="bullet"/>
+      <w:lvlText w:val="o"/>
+      <w:lvlJc w:val="left"/>
+      <w:pPr>
+        <w:ind w:left="6486" w:hanging="360"/>
+      </w:pPr>
+      <w:rPr>
+        <w:rFonts w:ascii="Courier New" w:hAnsi="Courier New" w:cs="Courier New" w:hint="default"/>
+      </w:rPr>
+    </w:lvl>
+    <w:lvl w:ilvl="8" w:tplc="08090005" w:tentative="1">
+      <w:start w:val="1"/>
+      <w:numFmt w:val="bullet"/>
+      <w:lvlText w:val=""/>
+      <w:lvlJc w:val="left"/>
+      <w:pPr>
+        <w:ind w:left="7206" w:hanging="360"/>
+      </w:pPr>
+      <w:rPr>
+        <w:rFonts w:ascii="Wingdings" w:hAnsi="Wingdings" w:hint="default"/>
+      </w:rPr>
+    </w:lvl>
+  </w:abstractNum>
+  <w:abstractNum w:abstractNumId="2" w15:restartNumberingAfterBreak="0">
+    <w:nsid w:val="36BD3594"/>
+    <w:multiLevelType w:val="hybridMultilevel"/>
+    <w:tmpl w:val="3BD4A2F2"/>
+    <w:lvl w:ilvl="0" w:tplc="08090001">
+      <w:start w:val="1"/>
+      <w:numFmt w:val="bullet"/>
+      <w:lvlText w:val=""/>
+      <w:lvlJc w:val="left"/>
+      <w:pPr>
+        <w:ind w:left="720" w:hanging="360"/>
+      </w:pPr>
+      <w:rPr>
+        <w:rFonts w:ascii="Symbol" w:hAnsi="Symbol" w:hint="default"/>
+      </w:rPr>
+    </w:lvl>
+    <w:lvl w:ilvl="1" w:tplc="08090003" w:tentative="1">
+      <w:start w:val="1"/>
+      <w:numFmt w:val="bullet"/>
+      <w:lvlText w:val="o"/>
+      <w:lvlJc w:val="left"/>
+      <w:pPr>
+        <w:ind w:left="1440" w:hanging="360"/>
+      </w:pPr>
+      <w:rPr>
+        <w:rFonts w:ascii="Courier New" w:hAnsi="Courier New" w:cs="Courier New" w:hint="default"/>
+      </w:rPr>
+    </w:lvl>
+    <w:lvl w:ilvl="2" w:tplc="08090005" w:tentative="1">
+      <w:start w:val="1"/>
+      <w:numFmt w:val="bullet"/>
+      <w:lvlText w:val=""/>
+      <w:lvlJc w:val="left"/>
+      <w:pPr>
+        <w:ind w:left="2160" w:hanging="360"/>
+      </w:pPr>
+      <w:rPr>
+        <w:rFonts w:ascii="Wingdings" w:hAnsi="Wingdings" w:hint="default"/>
+      </w:rPr>
+    </w:lvl>
+    <w:lvl w:ilvl="3" w:tplc="08090001" w:tentative="1">
+      <w:start w:val="1"/>
+      <w:numFmt w:val="bullet"/>
+      <w:lvlText w:val=""/>
+      <w:lvlJc w:val="left"/>
+      <w:pPr>
+        <w:ind w:left="2880" w:hanging="360"/>
+      </w:pPr>
+      <w:rPr>
+        <w:rFonts w:ascii="Symbol" w:hAnsi="Symbol" w:hint="default"/>
+      </w:rPr>
+    </w:lvl>
+    <w:lvl w:ilvl="4" w:tplc="08090003" w:tentative="1">
+      <w:start w:val="1"/>
+      <w:numFmt w:val="bullet"/>
+      <w:lvlText w:val="o"/>
+      <w:lvlJc w:val="left"/>
+      <w:pPr>
+        <w:ind w:left="3600" w:hanging="360"/>
+      </w:pPr>
+      <w:rPr>
+        <w:rFonts w:ascii="Courier New" w:hAnsi="Courier New" w:cs="Courier New" w:hint="default"/>
+      </w:rPr>
+    </w:lvl>
+    <w:lvl w:ilvl="5" w:tplc="08090005" w:tentative="1">
+      <w:start w:val="1"/>
+      <w:numFmt w:val="bullet"/>
+      <w:lvlText w:val=""/>
+      <w:lvlJc w:val="left"/>
+      <w:pPr>
+        <w:ind w:left="4320" w:hanging="360"/>
+      </w:pPr>
+      <w:rPr>
+        <w:rFonts w:ascii="Wingdings" w:hAnsi="Wingdings" w:hint="default"/>
+      </w:rPr>
+    </w:lvl>
+    <w:lvl w:ilvl="6" w:tplc="08090001" w:tentative="1">
+      <w:start w:val="1"/>
+      <w:numFmt w:val="bullet"/>
+      <w:lvlText w:val=""/>
+      <w:lvlJc w:val="left"/>
+      <w:pPr>
+        <w:ind w:left="5040" w:hanging="360"/>
+      </w:pPr>
+      <w:rPr>
+        <w:rFonts w:ascii="Symbol" w:hAnsi="Symbol" w:hint="default"/>
+      </w:rPr>
+    </w:lvl>
+    <w:lvl w:ilvl="7" w:tplc="08090003" w:tentative="1">
+      <w:start w:val="1"/>
+      <w:numFmt w:val="bullet"/>
+      <w:lvlText w:val="o"/>
+      <w:lvlJc w:val="left"/>
+      <w:pPr>
+        <w:ind w:left="5760" w:hanging="360"/>
+      </w:pPr>
+      <w:rPr>
+        <w:rFonts w:ascii="Courier New" w:hAnsi="Courier New" w:cs="Courier New" w:hint="default"/>
+      </w:rPr>
+    </w:lvl>
+    <w:lvl w:ilvl="8" w:tplc="08090005" w:tentative="1">
+      <w:start w:val="1"/>
+      <w:numFmt w:val="bullet"/>
+      <w:lvlText w:val=""/>
+      <w:lvlJc w:val="left"/>
+      <w:pPr>
+        <w:ind w:left="6480" w:hanging="360"/>
+      </w:pPr>
+      <w:rPr>
+        <w:rFonts w:ascii="Wingdings" w:hAnsi="Wingdings" w:hint="default"/>
+      </w:rPr>
+    </w:lvl>
+  </w:abstractNum>
+  <w:abstractNum w:abstractNumId="3" w15:restartNumberingAfterBreak="0">
     <w:nsid w:val="5B6277A8"/>
     <w:multiLevelType w:val="hybridMultilevel"/>
     <w:tmpl w:val="83EA3A82"/>
@@ -833,7 +1623,7 @@
       </w:rPr>
     </w:lvl>
   </w:abstractNum>
-  <w:abstractNum w:abstractNumId="1" w15:restartNumberingAfterBreak="0">
+  <w:abstractNum w:abstractNumId="4" w15:restartNumberingAfterBreak="0">
     <w:nsid w:val="5E7F762D"/>
     <w:multiLevelType w:val="hybridMultilevel"/>
     <w:tmpl w:val="EEFCB7D8"/>
@@ -946,11 +1736,136 @@
       </w:rPr>
     </w:lvl>
   </w:abstractNum>
+  <w:abstractNum w:abstractNumId="5" w15:restartNumberingAfterBreak="0">
+    <w:nsid w:val="7F6F09E6"/>
+    <w:multiLevelType w:val="hybridMultilevel"/>
+    <w:tmpl w:val="FA0672A2"/>
+    <w:lvl w:ilvl="0" w:tplc="08090001">
+      <w:start w:val="1"/>
+      <w:numFmt w:val="bullet"/>
+      <w:lvlText w:val=""/>
+      <w:lvlJc w:val="left"/>
+      <w:pPr>
+        <w:ind w:left="1446" w:hanging="360"/>
+      </w:pPr>
+      <w:rPr>
+        <w:rFonts w:ascii="Symbol" w:hAnsi="Symbol" w:hint="default"/>
+      </w:rPr>
+    </w:lvl>
+    <w:lvl w:ilvl="1" w:tplc="08090003" w:tentative="1">
+      <w:start w:val="1"/>
+      <w:numFmt w:val="bullet"/>
+      <w:lvlText w:val="o"/>
+      <w:lvlJc w:val="left"/>
+      <w:pPr>
+        <w:ind w:left="2166" w:hanging="360"/>
+      </w:pPr>
+      <w:rPr>
+        <w:rFonts w:ascii="Courier New" w:hAnsi="Courier New" w:cs="Courier New" w:hint="default"/>
+      </w:rPr>
+    </w:lvl>
+    <w:lvl w:ilvl="2" w:tplc="08090005" w:tentative="1">
+      <w:start w:val="1"/>
+      <w:numFmt w:val="bullet"/>
+      <w:lvlText w:val=""/>
+      <w:lvlJc w:val="left"/>
+      <w:pPr>
+        <w:ind w:left="2886" w:hanging="360"/>
+      </w:pPr>
+      <w:rPr>
+        <w:rFonts w:ascii="Wingdings" w:hAnsi="Wingdings" w:hint="default"/>
+      </w:rPr>
+    </w:lvl>
+    <w:lvl w:ilvl="3" w:tplc="08090001" w:tentative="1">
+      <w:start w:val="1"/>
+      <w:numFmt w:val="bullet"/>
+      <w:lvlText w:val=""/>
+      <w:lvlJc w:val="left"/>
+      <w:pPr>
+        <w:ind w:left="3606" w:hanging="360"/>
+      </w:pPr>
+      <w:rPr>
+        <w:rFonts w:ascii="Symbol" w:hAnsi="Symbol" w:hint="default"/>
+      </w:rPr>
+    </w:lvl>
+    <w:lvl w:ilvl="4" w:tplc="08090003" w:tentative="1">
+      <w:start w:val="1"/>
+      <w:numFmt w:val="bullet"/>
+      <w:lvlText w:val="o"/>
+      <w:lvlJc w:val="left"/>
+      <w:pPr>
+        <w:ind w:left="4326" w:hanging="360"/>
+      </w:pPr>
+      <w:rPr>
+        <w:rFonts w:ascii="Courier New" w:hAnsi="Courier New" w:cs="Courier New" w:hint="default"/>
+      </w:rPr>
+    </w:lvl>
+    <w:lvl w:ilvl="5" w:tplc="08090005" w:tentative="1">
+      <w:start w:val="1"/>
+      <w:numFmt w:val="bullet"/>
+      <w:lvlText w:val=""/>
+      <w:lvlJc w:val="left"/>
+      <w:pPr>
+        <w:ind w:left="5046" w:hanging="360"/>
+      </w:pPr>
+      <w:rPr>
+        <w:rFonts w:ascii="Wingdings" w:hAnsi="Wingdings" w:hint="default"/>
+      </w:rPr>
+    </w:lvl>
+    <w:lvl w:ilvl="6" w:tplc="08090001" w:tentative="1">
+      <w:start w:val="1"/>
+      <w:numFmt w:val="bullet"/>
+      <w:lvlText w:val=""/>
+      <w:lvlJc w:val="left"/>
+      <w:pPr>
+        <w:ind w:left="5766" w:hanging="360"/>
+      </w:pPr>
+      <w:rPr>
+        <w:rFonts w:ascii="Symbol" w:hAnsi="Symbol" w:hint="default"/>
+      </w:rPr>
+    </w:lvl>
+    <w:lvl w:ilvl="7" w:tplc="08090003" w:tentative="1">
+      <w:start w:val="1"/>
+      <w:numFmt w:val="bullet"/>
+      <w:lvlText w:val="o"/>
+      <w:lvlJc w:val="left"/>
+      <w:pPr>
+        <w:ind w:left="6486" w:hanging="360"/>
+      </w:pPr>
+      <w:rPr>
+        <w:rFonts w:ascii="Courier New" w:hAnsi="Courier New" w:cs="Courier New" w:hint="default"/>
+      </w:rPr>
+    </w:lvl>
+    <w:lvl w:ilvl="8" w:tplc="08090005" w:tentative="1">
+      <w:start w:val="1"/>
+      <w:numFmt w:val="bullet"/>
+      <w:lvlText w:val=""/>
+      <w:lvlJc w:val="left"/>
+      <w:pPr>
+        <w:ind w:left="7206" w:hanging="360"/>
+      </w:pPr>
+      <w:rPr>
+        <w:rFonts w:ascii="Wingdings" w:hAnsi="Wingdings" w:hint="default"/>
+      </w:rPr>
+    </w:lvl>
+  </w:abstractNum>
   <w:num w:numId="1">
+    <w:abstractNumId w:val="4"/>
+  </w:num>
+  <w:num w:numId="2">
+    <w:abstractNumId w:val="3"/>
+  </w:num>
+  <w:num w:numId="3">
     <w:abstractNumId w:val="1"/>
   </w:num>
-  <w:num w:numId="2">
+  <w:num w:numId="4">
     <w:abstractNumId w:val="0"/>
+  </w:num>
+  <w:num w:numId="5">
+    <w:abstractNumId w:val="2"/>
+  </w:num>
+  <w:num w:numId="6">
+    <w:abstractNumId w:val="5"/>
   </w:num>
 </w:numbering>
 </file>

</xml_diff>